<commit_message>
added some new files
</commit_message>
<xml_diff>
--- a/DBA(Digital barrier analysis)/Issues/Issues in IE 11.docx
+++ b/DBA(Digital barrier analysis)/Issues/Issues in IE 11.docx
@@ -56,10 +56,12 @@
           <w:numId w:val="2"/>
         </w:numPr>
       </w:pPr>
+      <w:bookmarkStart w:id="0" w:name="_GoBack"/>
       <w:r>
         <w:t>Workshop Page: Import record not working. Stuck on “excel is being processed”.</w:t>
       </w:r>
     </w:p>
+    <w:bookmarkEnd w:id="0"/>
     <w:p>
       <w:pPr>
         <w:pStyle w:val="ListParagraph"/>
@@ -82,8 +84,14 @@
           <w:ilvl w:val="0"/>
           <w:numId w:val="2"/>
         </w:numPr>
-      </w:pPr>
-      <w:r>
+        <w:rPr>
+          <w:highlight w:val="green"/>
+        </w:rPr>
+      </w:pPr>
+      <w:r>
+        <w:rPr>
+          <w:highlight w:val="green"/>
+        </w:rPr>
         <w:t>Settings page: WT, WO, PI and consequence type cannot be deleted.</w:t>
       </w:r>
     </w:p>
@@ -102,7 +110,6 @@
     <w:p/>
     <w:p/>
     <w:p>
-      <w:bookmarkStart w:id="0" w:name="_GoBack"/>
       <w:r>
         <w:t xml:space="preserve">Norwegian: </w:t>
       </w:r>
@@ -178,27 +185,7 @@
           <w:szCs w:val="21"/>
           <w:shd w:val="clear" w:color="auto" w:fill="FFFFFF"/>
         </w:rPr>
-        <w:t>Invalid Format</w:t>
-      </w:r>
-      <w:r>
-        <w:rPr>
-          <w:rFonts w:ascii="Helvetica" w:hAnsi="Helvetica" w:cs="Helvetica"/>
-          <w:color w:val="333333"/>
-          <w:sz w:val="21"/>
-          <w:szCs w:val="21"/>
-          <w:shd w:val="clear" w:color="auto" w:fill="FFFFFF"/>
-        </w:rPr>
-        <w:t xml:space="preserve">   </w:t>
-      </w:r>
-      <w:r>
-        <w:rPr>
-          <w:rFonts w:ascii="Helvetica" w:hAnsi="Helvetica" w:cs="Helvetica"/>
-          <w:color w:val="333333"/>
-          <w:sz w:val="21"/>
-          <w:szCs w:val="21"/>
-          <w:shd w:val="clear" w:color="auto" w:fill="FFFFFF"/>
-        </w:rPr>
-        <w:t xml:space="preserve">              </w:t>
+        <w:t xml:space="preserve">Invalid Format                 </w:t>
       </w:r>
       <w:proofErr w:type="spellStart"/>
       <w:r>
@@ -284,17 +271,7 @@
           <w:szCs w:val="21"/>
           <w:shd w:val="clear" w:color="auto" w:fill="FFFFFF"/>
         </w:rPr>
-        <w:t xml:space="preserve">Invalid File </w:t>
-      </w:r>
-      <w:r>
-        <w:rPr>
-          <w:rFonts w:ascii="Helvetica" w:hAnsi="Helvetica" w:cs="Helvetica"/>
-          <w:color w:val="333333"/>
-          <w:sz w:val="21"/>
-          <w:szCs w:val="21"/>
-          <w:shd w:val="clear" w:color="auto" w:fill="FFFFFF"/>
-        </w:rPr>
-        <w:t xml:space="preserve">   </w:t>
+        <w:t xml:space="preserve">Invalid File    </w:t>
       </w:r>
       <w:proofErr w:type="spellStart"/>
       <w:r>
@@ -340,17 +317,7 @@
           <w:szCs w:val="21"/>
           <w:shd w:val="clear" w:color="auto" w:fill="FFFFFF"/>
         </w:rPr>
-        <w:t>Invalid Format</w:t>
-      </w:r>
-      <w:r>
-        <w:rPr>
-          <w:rFonts w:ascii="Helvetica" w:hAnsi="Helvetica" w:cs="Helvetica"/>
-          <w:color w:val="333333"/>
-          <w:sz w:val="21"/>
-          <w:szCs w:val="21"/>
-          <w:shd w:val="clear" w:color="auto" w:fill="FFFFFF"/>
-        </w:rPr>
-        <w:t xml:space="preserve">    </w:t>
+        <w:t xml:space="preserve">Invalid Format    </w:t>
       </w:r>
       <w:proofErr w:type="spellStart"/>
       <w:r>
@@ -411,17 +378,7 @@
           <w:szCs w:val="21"/>
           <w:shd w:val="clear" w:color="auto" w:fill="FFFFFF"/>
         </w:rPr>
-        <w:t xml:space="preserve">Invalid File </w:t>
-      </w:r>
-      <w:r>
-        <w:rPr>
-          <w:rFonts w:ascii="Helvetica" w:hAnsi="Helvetica" w:cs="Helvetica"/>
-          <w:color w:val="333333"/>
-          <w:sz w:val="21"/>
-          <w:szCs w:val="21"/>
-          <w:shd w:val="clear" w:color="auto" w:fill="FFFFFF"/>
-        </w:rPr>
-        <w:t xml:space="preserve">  </w:t>
+        <w:t xml:space="preserve">Invalid File   </w:t>
       </w:r>
       <w:proofErr w:type="spellStart"/>
       <w:r>
@@ -455,17 +412,7 @@
           <w:szCs w:val="21"/>
           <w:shd w:val="clear" w:color="auto" w:fill="FFFFFF"/>
         </w:rPr>
-        <w:t>Invalid Format</w:t>
-      </w:r>
-      <w:r>
-        <w:rPr>
-          <w:rFonts w:ascii="Helvetica" w:hAnsi="Helvetica" w:cs="Helvetica"/>
-          <w:color w:val="333333"/>
-          <w:sz w:val="21"/>
-          <w:szCs w:val="21"/>
-          <w:shd w:val="clear" w:color="auto" w:fill="FFFFFF"/>
-        </w:rPr>
-        <w:t xml:space="preserve">   </w:t>
+        <w:t xml:space="preserve">Invalid Format   </w:t>
       </w:r>
       <w:proofErr w:type="spellStart"/>
       <w:r>
@@ -490,7 +437,6 @@
         <w:t xml:space="preserve"> format</w:t>
       </w:r>
     </w:p>
-    <w:bookmarkEnd w:id="0"/>
     <w:p/>
     <w:p>
       <w:pPr>

</xml_diff>

<commit_message>
Added tsuksas delivery folder
</commit_message>
<xml_diff>
--- a/DBA(Digital barrier analysis)/Issues/Issues in IE 11.docx
+++ b/DBA(Digital barrier analysis)/Issues/Issues in IE 11.docx
@@ -55,13 +55,17 @@
           <w:ilvl w:val="0"/>
           <w:numId w:val="2"/>
         </w:numPr>
-      </w:pPr>
-      <w:bookmarkStart w:id="0" w:name="_GoBack"/>
-      <w:r>
+        <w:rPr>
+          <w:highlight w:val="yellow"/>
+        </w:rPr>
+      </w:pPr>
+      <w:r>
+        <w:rPr>
+          <w:highlight w:val="yellow"/>
+        </w:rPr>
         <w:t>Workshop Page: Import record not working. Stuck on “excel is being processed”.</w:t>
       </w:r>
     </w:p>
-    <w:bookmarkEnd w:id="0"/>
     <w:p>
       <w:pPr>
         <w:pStyle w:val="ListParagraph"/>
@@ -107,6 +111,20 @@
         <w:t>Project list page: Recently assigned projects are not visible in one refresh. Only on the second refresh the projects are shown.</w:t>
       </w:r>
     </w:p>
+    <w:p>
+      <w:pPr>
+        <w:pStyle w:val="ListParagraph"/>
+        <w:numPr>
+          <w:ilvl w:val="0"/>
+          <w:numId w:val="2"/>
+        </w:numPr>
+      </w:pPr>
+      <w:r>
+        <w:t>Safe Job analysis page : Save as PDF not working.</w:t>
+      </w:r>
+      <w:bookmarkStart w:id="0" w:name="_GoBack"/>
+      <w:bookmarkEnd w:id="0"/>
+    </w:p>
     <w:p/>
     <w:p/>
     <w:p>
@@ -144,27 +162,15 @@
         </w:rPr>
         <w:t xml:space="preserve">      </w:t>
       </w:r>
-      <w:proofErr w:type="spellStart"/>
-      <w:r>
-        <w:rPr>
-          <w:rFonts w:ascii="Helvetica" w:hAnsi="Helvetica" w:cs="Helvetica"/>
-          <w:color w:val="333333"/>
-          <w:sz w:val="21"/>
-          <w:szCs w:val="21"/>
-          <w:shd w:val="clear" w:color="auto" w:fill="FFFFFF"/>
-        </w:rPr>
-        <w:t>Ugyldig</w:t>
-      </w:r>
-      <w:proofErr w:type="spellEnd"/>
-      <w:r>
-        <w:rPr>
-          <w:rFonts w:ascii="Helvetica" w:hAnsi="Helvetica" w:cs="Helvetica"/>
-          <w:color w:val="333333"/>
-          <w:sz w:val="21"/>
-          <w:szCs w:val="21"/>
-          <w:shd w:val="clear" w:color="auto" w:fill="FFFFFF"/>
-        </w:rPr>
-        <w:t xml:space="preserve"> fil</w:t>
+      <w:r>
+        <w:rPr>
+          <w:rFonts w:ascii="Helvetica" w:hAnsi="Helvetica" w:cs="Helvetica"/>
+          <w:color w:val="333333"/>
+          <w:sz w:val="21"/>
+          <w:szCs w:val="21"/>
+          <w:shd w:val="clear" w:color="auto" w:fill="FFFFFF"/>
+        </w:rPr>
+        <w:t>Ugyldig fil</w:t>
       </w:r>
     </w:p>
     <w:p>
@@ -187,27 +193,15 @@
         </w:rPr>
         <w:t xml:space="preserve">Invalid Format                 </w:t>
       </w:r>
-      <w:proofErr w:type="spellStart"/>
-      <w:r>
-        <w:rPr>
-          <w:rFonts w:ascii="Helvetica" w:hAnsi="Helvetica" w:cs="Helvetica"/>
-          <w:color w:val="333333"/>
-          <w:sz w:val="21"/>
-          <w:szCs w:val="21"/>
-          <w:shd w:val="clear" w:color="auto" w:fill="FFFFFF"/>
-        </w:rPr>
-        <w:t>Ugyldig</w:t>
-      </w:r>
-      <w:proofErr w:type="spellEnd"/>
-      <w:r>
-        <w:rPr>
-          <w:rFonts w:ascii="Helvetica" w:hAnsi="Helvetica" w:cs="Helvetica"/>
-          <w:color w:val="333333"/>
-          <w:sz w:val="21"/>
-          <w:szCs w:val="21"/>
-          <w:shd w:val="clear" w:color="auto" w:fill="FFFFFF"/>
-        </w:rPr>
-        <w:t xml:space="preserve"> format</w:t>
+      <w:r>
+        <w:rPr>
+          <w:rFonts w:ascii="Helvetica" w:hAnsi="Helvetica" w:cs="Helvetica"/>
+          <w:color w:val="333333"/>
+          <w:sz w:val="21"/>
+          <w:szCs w:val="21"/>
+          <w:shd w:val="clear" w:color="auto" w:fill="FFFFFF"/>
+        </w:rPr>
+        <w:t>Ugyldig format</w:t>
       </w:r>
     </w:p>
     <w:p>
@@ -273,40 +267,16 @@
         </w:rPr>
         <w:t xml:space="preserve">Invalid File    </w:t>
       </w:r>
-      <w:proofErr w:type="spellStart"/>
-      <w:r>
-        <w:rPr>
-          <w:rFonts w:ascii="Helvetica" w:hAnsi="Helvetica" w:cs="Helvetica"/>
-          <w:color w:val="333333"/>
-          <w:sz w:val="21"/>
-          <w:szCs w:val="21"/>
-          <w:shd w:val="clear" w:color="auto" w:fill="FFFFFF"/>
-        </w:rPr>
-        <w:t>Virheellinen</w:t>
-      </w:r>
-      <w:proofErr w:type="spellEnd"/>
-      <w:r>
-        <w:rPr>
-          <w:rFonts w:ascii="Helvetica" w:hAnsi="Helvetica" w:cs="Helvetica"/>
-          <w:color w:val="333333"/>
-          <w:sz w:val="21"/>
-          <w:szCs w:val="21"/>
-          <w:shd w:val="clear" w:color="auto" w:fill="FFFFFF"/>
-        </w:rPr>
-        <w:t xml:space="preserve"> </w:t>
-      </w:r>
-      <w:proofErr w:type="spellStart"/>
-      <w:r>
-        <w:rPr>
-          <w:rFonts w:ascii="Helvetica" w:hAnsi="Helvetica" w:cs="Helvetica"/>
-          <w:color w:val="333333"/>
-          <w:sz w:val="21"/>
-          <w:szCs w:val="21"/>
-          <w:shd w:val="clear" w:color="auto" w:fill="FFFFFF"/>
-        </w:rPr>
-        <w:t>tiedosto</w:t>
-      </w:r>
-      <w:proofErr w:type="spellEnd"/>
+      <w:r>
+        <w:rPr>
+          <w:rFonts w:ascii="Helvetica" w:hAnsi="Helvetica" w:cs="Helvetica"/>
+          <w:color w:val="333333"/>
+          <w:sz w:val="21"/>
+          <w:szCs w:val="21"/>
+          <w:shd w:val="clear" w:color="auto" w:fill="FFFFFF"/>
+        </w:rPr>
+        <w:t>Virheellinen tiedosto</w:t>
+      </w:r>
     </w:p>
     <w:p>
       <w:r>
@@ -319,40 +289,16 @@
         </w:rPr>
         <w:t xml:space="preserve">Invalid Format    </w:t>
       </w:r>
-      <w:proofErr w:type="spellStart"/>
-      <w:r>
-        <w:rPr>
-          <w:rFonts w:ascii="Helvetica" w:hAnsi="Helvetica" w:cs="Helvetica"/>
-          <w:color w:val="333333"/>
-          <w:sz w:val="21"/>
-          <w:szCs w:val="21"/>
-          <w:shd w:val="clear" w:color="auto" w:fill="FFFFFF"/>
-        </w:rPr>
-        <w:t>Väärä</w:t>
-      </w:r>
-      <w:proofErr w:type="spellEnd"/>
-      <w:r>
-        <w:rPr>
-          <w:rFonts w:ascii="Helvetica" w:hAnsi="Helvetica" w:cs="Helvetica"/>
-          <w:color w:val="333333"/>
-          <w:sz w:val="21"/>
-          <w:szCs w:val="21"/>
-          <w:shd w:val="clear" w:color="auto" w:fill="FFFFFF"/>
-        </w:rPr>
-        <w:t xml:space="preserve"> </w:t>
-      </w:r>
-      <w:proofErr w:type="spellStart"/>
-      <w:r>
-        <w:rPr>
-          <w:rFonts w:ascii="Helvetica" w:hAnsi="Helvetica" w:cs="Helvetica"/>
-          <w:color w:val="333333"/>
-          <w:sz w:val="21"/>
-          <w:szCs w:val="21"/>
-          <w:shd w:val="clear" w:color="auto" w:fill="FFFFFF"/>
-        </w:rPr>
-        <w:t>muoto</w:t>
-      </w:r>
-      <w:proofErr w:type="spellEnd"/>
+      <w:r>
+        <w:rPr>
+          <w:rFonts w:ascii="Helvetica" w:hAnsi="Helvetica" w:cs="Helvetica"/>
+          <w:color w:val="333333"/>
+          <w:sz w:val="21"/>
+          <w:szCs w:val="21"/>
+          <w:shd w:val="clear" w:color="auto" w:fill="FFFFFF"/>
+        </w:rPr>
+        <w:t>Väärä muoto</w:t>
+      </w:r>
     </w:p>
     <w:p/>
     <w:p>
@@ -380,27 +326,15 @@
         </w:rPr>
         <w:t xml:space="preserve">Invalid File   </w:t>
       </w:r>
-      <w:proofErr w:type="spellStart"/>
-      <w:r>
-        <w:rPr>
-          <w:rFonts w:ascii="Helvetica" w:hAnsi="Helvetica" w:cs="Helvetica"/>
-          <w:color w:val="333333"/>
-          <w:sz w:val="21"/>
-          <w:szCs w:val="21"/>
-          <w:shd w:val="clear" w:color="auto" w:fill="FFFFFF"/>
-        </w:rPr>
-        <w:t>Felaktig</w:t>
-      </w:r>
-      <w:proofErr w:type="spellEnd"/>
-      <w:r>
-        <w:rPr>
-          <w:rFonts w:ascii="Helvetica" w:hAnsi="Helvetica" w:cs="Helvetica"/>
-          <w:color w:val="333333"/>
-          <w:sz w:val="21"/>
-          <w:szCs w:val="21"/>
-          <w:shd w:val="clear" w:color="auto" w:fill="FFFFFF"/>
-        </w:rPr>
-        <w:t xml:space="preserve"> fil</w:t>
+      <w:r>
+        <w:rPr>
+          <w:rFonts w:ascii="Helvetica" w:hAnsi="Helvetica" w:cs="Helvetica"/>
+          <w:color w:val="333333"/>
+          <w:sz w:val="21"/>
+          <w:szCs w:val="21"/>
+          <w:shd w:val="clear" w:color="auto" w:fill="FFFFFF"/>
+        </w:rPr>
+        <w:t>Felaktig fil</w:t>
       </w:r>
     </w:p>
     <w:p>
@@ -414,27 +348,15 @@
         </w:rPr>
         <w:t xml:space="preserve">Invalid Format   </w:t>
       </w:r>
-      <w:proofErr w:type="spellStart"/>
-      <w:r>
-        <w:rPr>
-          <w:rFonts w:ascii="Helvetica" w:hAnsi="Helvetica" w:cs="Helvetica"/>
-          <w:color w:val="333333"/>
-          <w:sz w:val="21"/>
-          <w:szCs w:val="21"/>
-          <w:shd w:val="clear" w:color="auto" w:fill="FFFFFF"/>
-        </w:rPr>
-        <w:t>Ogiltigt</w:t>
-      </w:r>
-      <w:proofErr w:type="spellEnd"/>
-      <w:r>
-        <w:rPr>
-          <w:rFonts w:ascii="Helvetica" w:hAnsi="Helvetica" w:cs="Helvetica"/>
-          <w:color w:val="333333"/>
-          <w:sz w:val="21"/>
-          <w:szCs w:val="21"/>
-          <w:shd w:val="clear" w:color="auto" w:fill="FFFFFF"/>
-        </w:rPr>
-        <w:t xml:space="preserve"> format</w:t>
+      <w:r>
+        <w:rPr>
+          <w:rFonts w:ascii="Helvetica" w:hAnsi="Helvetica" w:cs="Helvetica"/>
+          <w:color w:val="333333"/>
+          <w:sz w:val="21"/>
+          <w:szCs w:val="21"/>
+          <w:shd w:val="clear" w:color="auto" w:fill="FFFFFF"/>
+        </w:rPr>
+        <w:t>Ogiltigt format</w:t>
       </w:r>
     </w:p>
     <w:p/>

</xml_diff>